<commit_message>
fixed footnotes in the word format
</commit_message>
<xml_diff>
--- a/LaTeXtoPDFandMathJax-1.docx
+++ b/LaTeXtoPDFandMathJax-1.docx
@@ -1581,7 +1581,7 @@
       <w:r>
         <w:t xml:space="preserve">possibility</w:t>
       </w:r>
-      <w:hyperlink r:id="rId33">
+      <w:hyperlink w:anchor="fn1x0">
         <w:r>
           <w:rPr>
             <w:vertAlign w:val="superscript"/>
@@ -1590,9 +1590,6 @@
           <w:t xml:space="preserve">1</w:t>
         </w:r>
       </w:hyperlink>
-      <w:r>
-        <w:t xml:space="preserve"> </w:t>
-      </w:r>
       <w:r>
         <w:t xml:space="preserve">.</w:t>
       </w:r>
@@ -1629,7 +1626,7 @@
                     </pic:cNvPicPr>
                   </pic:nvPicPr>
                   <pic:blipFill>
-                    <a:blip r:embed="rId34"/>
+                    <a:blip r:embed="rId33"/>
                     <a:stretch>
                       <a:fillRect/>
                     </a:stretch>
@@ -1685,6 +1682,34 @@
         </w:pict>
       </w:r>
     </w:p>
+    <w:p>
+      <w:pPr>
+        <w:pStyle w:val="FirstParagraph"/>
+      </w:pPr>
+      <w:hyperlink w:anchor="fn1x0-bk">
+        <w:r>
+          <w:rPr>
+            <w:vertAlign w:val="superscript"/>
+            <w:rStyle w:val="Hyperlink"/>
+          </w:rPr>
+          <w:t xml:space="preserve">1</w:t>
+        </w:r>
+      </w:hyperlink>
+      <w:r>
+        <w:t xml:space="preserve">The image is due to Olin, CC-BY-AS 3.0 downloaded from</w:t>
+      </w:r>
+      <w:r>
+        <w:t xml:space="preserve"> </w:t>
+      </w:r>
+      <w:hyperlink r:id="rId34">
+        <w:r>
+          <w:rPr>
+            <w:rStyle w:val="Hyperlink"/>
+          </w:rPr>
+          <w:t xml:space="preserve">Wikimedia Commons</w:t>
+        </w:r>
+      </w:hyperlink>
+    </w:p>
     <w:sectPr/>
   </w:body>
 </w:document>
@@ -1793,7 +1818,7 @@
     </w:lvl>
   </w:abstractNum>
   <w:abstractNum w:abstractNumId="990">
-    <w:nsid w:val="f67108ca"/>
+    <w:nsid w:val="1994a354"/>
     <w:multiLevelType w:val="multilevel"/>
     <w:lvl w:ilvl="0">
       <w:numFmt w:val="bullet"/>
@@ -1874,7 +1899,7 @@
     </w:lvl>
   </w:abstractNum>
   <w:abstractNum w:abstractNumId="991">
-    <w:nsid w:val="6d2a22fc"/>
+    <w:nsid w:val="e2d375ec"/>
     <w:multiLevelType w:val="multilevel"/>
     <w:lvl w:ilvl="0">
       <w:numFmt w:val="bullet"/>

</xml_diff>

<commit_message>
Testing css and word format
</commit_message>
<xml_diff>
--- a/LaTeXtoPDFandMathJax-1.docx
+++ b/LaTeXtoPDFandMathJax-1.docx
@@ -1818,7 +1818,7 @@
     </w:lvl>
   </w:abstractNum>
   <w:abstractNum w:abstractNumId="990">
-    <w:nsid w:val="1994a354"/>
+    <w:nsid w:val="978ae98a"/>
     <w:multiLevelType w:val="multilevel"/>
     <w:lvl w:ilvl="0">
       <w:numFmt w:val="bullet"/>
@@ -1899,7 +1899,7 @@
     </w:lvl>
   </w:abstractNum>
   <w:abstractNum w:abstractNumId="991">
-    <w:nsid w:val="e2d375ec"/>
+    <w:nsid w:val="63a6a224"/>
     <w:multiLevelType w:val="multilevel"/>
     <w:lvl w:ilvl="0">
       <w:numFmt w:val="bullet"/>

</xml_diff>

<commit_message>
Word transform now styles theorem heads
</commit_message>
<xml_diff>
--- a/LaTeXtoPDFandMathJax-1.docx
+++ b/LaTeXtoPDFandMathJax-1.docx
@@ -679,9 +679,15 @@
         <w:pStyle w:val="BodyText"/>
       </w:pPr>
       <w:r>
-        <w:t xml:space="preserve"> </w:t>
-      </w:r>
-      <w:r>
+        <w:rPr>
+          <w:rStyle w:val="Theorem"/>
+        </w:rPr>
+        <w:t xml:space="preserve"> </w:t>
+      </w:r>
+      <w:r>
+        <w:rPr>
+          <w:rStyle w:val="Theorem"/>
+        </w:rPr>
         <w:t xml:space="preserve">Example.</w:t>
       </w:r>
       <w:r>
@@ -1102,18 +1108,33 @@
         <w:pStyle w:val="FirstParagraph"/>
       </w:pPr>
       <w:r>
-        <w:t xml:space="preserve"> </w:t>
-      </w:r>
-      <w:r>
+        <w:rPr>
+          <w:rStyle w:val="Theorem"/>
+        </w:rPr>
+        <w:t xml:space="preserve"> </w:t>
+      </w:r>
+      <w:r>
+        <w:rPr>
+          <w:rStyle w:val="Theorem"/>
+        </w:rPr>
         <w:t xml:space="preserve">Definition</w:t>
       </w:r>
       <w:r>
-        <w:t xml:space="preserve"> </w:t>
-      </w:r>
-      <w:r>
+        <w:rPr>
+          <w:rStyle w:val="Theorem"/>
+        </w:rPr>
+        <w:t xml:space="preserve"> </w:t>
+      </w:r>
+      <w:r>
+        <w:rPr>
+          <w:rStyle w:val="Theorem"/>
+        </w:rPr>
         <w:t xml:space="preserve">(Discriminant)</w:t>
       </w:r>
       <w:r>
+        <w:rPr>
+          <w:rStyle w:val="Theorem"/>
+        </w:rPr>
         <w:t xml:space="preserve">.</w:t>
       </w:r>
       <w:r>
@@ -1221,9 +1242,15 @@
         <w:pStyle w:val="FirstParagraph"/>
       </w:pPr>
       <w:r>
-        <w:t xml:space="preserve"> </w:t>
-      </w:r>
-      <w:r>
+        <w:rPr>
+          <w:rStyle w:val="Theorem"/>
+        </w:rPr>
+        <w:t xml:space="preserve"> </w:t>
+      </w:r>
+      <w:r>
+        <w:rPr>
+          <w:rStyle w:val="Theorem"/>
+        </w:rPr>
         <w:t xml:space="preserve">Remark.</w:t>
       </w:r>
       <w:r>
@@ -1710,7 +1737,11 @@
         </w:r>
       </w:hyperlink>
     </w:p>
-    <w:sectPr/>
+    <w:sectPr>
+      <w:pgSz w:w="12240" w:h="15840"/>
+      <w:pgMar w:top="1440" w:right="1440" w:bottom="1440" w:left="1440" w:header="720" w:footer="720" w:gutter="0"/>
+      <w:cols w:space="720"/>
+    </w:sectPr>
   </w:body>
 </w:document>
 </file>
@@ -1735,9 +1766,285 @@
 </file>
 
 <file path=word/numbering.xml><?xml version="1.0" encoding="utf-8"?>
-<w:numbering xmlns:w="http://schemas.openxmlformats.org/wordprocessingml/2006/main">
-  <w:abstractNum w:abstractNumId="0">
-    <w:nsid w:val="e17f69ba"/>
+<w:numbering xmlns:wpc="http://schemas.microsoft.com/office/word/2010/wordprocessingCanvas" xmlns:cx="http://schemas.microsoft.com/office/drawing/2014/chartex" xmlns:cx1="http://schemas.microsoft.com/office/drawing/2015/9/8/chartex" xmlns:cx2="http://schemas.microsoft.com/office/drawing/2015/10/21/chartex" xmlns:cx3="http://schemas.microsoft.com/office/drawing/2016/5/9/chartex" xmlns:cx4="http://schemas.microsoft.com/office/drawing/2016/5/10/chartex" xmlns:cx5="http://schemas.microsoft.com/office/drawing/2016/5/11/chartex" xmlns:cx6="http://schemas.microsoft.com/office/drawing/2016/5/12/chartex" xmlns:cx7="http://schemas.microsoft.com/office/drawing/2016/5/13/chartex" xmlns:cx8="http://schemas.microsoft.com/office/drawing/2016/5/14/chartex" xmlns:mc="http://schemas.openxmlformats.org/markup-compatibility/2006" xmlns:o="urn:schemas-microsoft-com:office:office" xmlns:r="http://schemas.openxmlformats.org/officeDocument/2006/relationships" xmlns:m="http://schemas.openxmlformats.org/officeDocument/2006/math" xmlns:v="urn:schemas-microsoft-com:vml" xmlns:wp14="http://schemas.microsoft.com/office/word/2010/wordprocessingDrawing" xmlns:wp="http://schemas.openxmlformats.org/drawingml/2006/wordprocessingDrawing" xmlns:w10="urn:schemas-microsoft-com:office:word" xmlns:w="http://schemas.openxmlformats.org/wordprocessingml/2006/main" xmlns:w14="http://schemas.microsoft.com/office/word/2010/wordml" xmlns:w15="http://schemas.microsoft.com/office/word/2012/wordml" xmlns:w16se="http://schemas.microsoft.com/office/word/2015/wordml/symex" xmlns:wpg="http://schemas.microsoft.com/office/word/2010/wordprocessingGroup" xmlns:wpi="http://schemas.microsoft.com/office/word/2010/wordprocessingInk" xmlns:wne="http://schemas.microsoft.com/office/word/2006/wordml" xmlns:wps="http://schemas.microsoft.com/office/word/2010/wordprocessingShape" mc:Ignorable="w14 w15 w16se wp14">
+  <w:abstractNum w:abstractNumId="0" w15:restartNumberingAfterBreak="0">
+    <w:nsid w:val="E17F69BA"/>
+    <w:multiLevelType w:val="multilevel"/>
+    <w:tmpl w:val="C1F0B806"/>
+    <w:lvl w:ilvl="0">
+      <w:numFmt w:val="bullet"/>
+      <w:lvlText w:val=" "/>
+      <w:lvlJc w:val="left"/>
+      <w:pPr>
+        <w:tabs>
+          <w:tab w:val="num" w:pos="0"/>
+        </w:tabs>
+        <w:ind w:left="480" w:hanging="480"/>
+      </w:pPr>
+    </w:lvl>
+    <w:lvl w:ilvl="1">
+      <w:numFmt w:val="bullet"/>
+      <w:lvlText w:val=" "/>
+      <w:lvlJc w:val="left"/>
+      <w:pPr>
+        <w:tabs>
+          <w:tab w:val="num" w:pos="720"/>
+        </w:tabs>
+        <w:ind w:left="1200" w:hanging="480"/>
+      </w:pPr>
+    </w:lvl>
+    <w:lvl w:ilvl="2">
+      <w:numFmt w:val="bullet"/>
+      <w:lvlText w:val=" "/>
+      <w:lvlJc w:val="left"/>
+      <w:pPr>
+        <w:tabs>
+          <w:tab w:val="num" w:pos="1440"/>
+        </w:tabs>
+        <w:ind w:left="1920" w:hanging="480"/>
+      </w:pPr>
+    </w:lvl>
+    <w:lvl w:ilvl="3">
+      <w:numFmt w:val="bullet"/>
+      <w:lvlText w:val=" "/>
+      <w:lvlJc w:val="left"/>
+      <w:pPr>
+        <w:tabs>
+          <w:tab w:val="num" w:pos="2160"/>
+        </w:tabs>
+        <w:ind w:left="2640" w:hanging="480"/>
+      </w:pPr>
+    </w:lvl>
+    <w:lvl w:ilvl="4">
+      <w:numFmt w:val="bullet"/>
+      <w:lvlText w:val=" "/>
+      <w:lvlJc w:val="left"/>
+      <w:pPr>
+        <w:tabs>
+          <w:tab w:val="num" w:pos="2880"/>
+        </w:tabs>
+        <w:ind w:left="3360" w:hanging="480"/>
+      </w:pPr>
+    </w:lvl>
+    <w:lvl w:ilvl="5">
+      <w:numFmt w:val="bullet"/>
+      <w:lvlText w:val=" "/>
+      <w:lvlJc w:val="left"/>
+      <w:pPr>
+        <w:tabs>
+          <w:tab w:val="num" w:pos="3600"/>
+        </w:tabs>
+        <w:ind w:left="4080" w:hanging="480"/>
+      </w:pPr>
+    </w:lvl>
+    <w:lvl w:ilvl="6">
+      <w:numFmt w:val="bullet"/>
+      <w:lvlText w:val=" "/>
+      <w:lvlJc w:val="left"/>
+      <w:pPr>
+        <w:tabs>
+          <w:tab w:val="num" w:pos="4320"/>
+        </w:tabs>
+        <w:ind w:left="4800" w:hanging="480"/>
+      </w:pPr>
+    </w:lvl>
+    <w:lvl w:ilvl="7">
+      <w:numFmt w:val="decimal"/>
+      <w:lvlText w:val=""/>
+      <w:lvlJc w:val="left"/>
+    </w:lvl>
+    <w:lvl w:ilvl="8">
+      <w:numFmt w:val="decimal"/>
+      <w:lvlText w:val=""/>
+      <w:lvlJc w:val="left"/>
+    </w:lvl>
+  </w:abstractNum>
+  <w:abstractNum w:abstractNumId="1" w15:restartNumberingAfterBreak="0">
+    <w:nsid w:val="FE3F2B8F"/>
+    <w:multiLevelType w:val="multilevel"/>
+    <w:tmpl w:val="B6DED8A6"/>
+    <w:lvl w:ilvl="0">
+      <w:numFmt w:val="bullet"/>
+      <w:lvlText w:val="•"/>
+      <w:lvlJc w:val="left"/>
+      <w:pPr>
+        <w:tabs>
+          <w:tab w:val="num" w:pos="0"/>
+        </w:tabs>
+        <w:ind w:left="480" w:hanging="480"/>
+      </w:pPr>
+    </w:lvl>
+    <w:lvl w:ilvl="1">
+      <w:numFmt w:val="bullet"/>
+      <w:lvlText w:val="–"/>
+      <w:lvlJc w:val="left"/>
+      <w:pPr>
+        <w:tabs>
+          <w:tab w:val="num" w:pos="720"/>
+        </w:tabs>
+        <w:ind w:left="1200" w:hanging="480"/>
+      </w:pPr>
+    </w:lvl>
+    <w:lvl w:ilvl="2">
+      <w:numFmt w:val="bullet"/>
+      <w:lvlText w:val="•"/>
+      <w:lvlJc w:val="left"/>
+      <w:pPr>
+        <w:tabs>
+          <w:tab w:val="num" w:pos="1440"/>
+        </w:tabs>
+        <w:ind w:left="1920" w:hanging="480"/>
+      </w:pPr>
+    </w:lvl>
+    <w:lvl w:ilvl="3">
+      <w:numFmt w:val="bullet"/>
+      <w:lvlText w:val="–"/>
+      <w:lvlJc w:val="left"/>
+      <w:pPr>
+        <w:tabs>
+          <w:tab w:val="num" w:pos="2160"/>
+        </w:tabs>
+        <w:ind w:left="2640" w:hanging="480"/>
+      </w:pPr>
+    </w:lvl>
+    <w:lvl w:ilvl="4">
+      <w:numFmt w:val="bullet"/>
+      <w:lvlText w:val="•"/>
+      <w:lvlJc w:val="left"/>
+      <w:pPr>
+        <w:tabs>
+          <w:tab w:val="num" w:pos="2880"/>
+        </w:tabs>
+        <w:ind w:left="3360" w:hanging="480"/>
+      </w:pPr>
+    </w:lvl>
+    <w:lvl w:ilvl="5">
+      <w:numFmt w:val="bullet"/>
+      <w:lvlText w:val="–"/>
+      <w:lvlJc w:val="left"/>
+      <w:pPr>
+        <w:tabs>
+          <w:tab w:val="num" w:pos="3600"/>
+        </w:tabs>
+        <w:ind w:left="4080" w:hanging="480"/>
+      </w:pPr>
+    </w:lvl>
+    <w:lvl w:ilvl="6">
+      <w:numFmt w:val="bullet"/>
+      <w:lvlText w:val="•"/>
+      <w:lvlJc w:val="left"/>
+      <w:pPr>
+        <w:tabs>
+          <w:tab w:val="num" w:pos="4320"/>
+        </w:tabs>
+        <w:ind w:left="4800" w:hanging="480"/>
+      </w:pPr>
+    </w:lvl>
+    <w:lvl w:ilvl="7">
+      <w:numFmt w:val="decimal"/>
+      <w:lvlText w:val=""/>
+      <w:lvlJc w:val="left"/>
+    </w:lvl>
+    <w:lvl w:ilvl="8">
+      <w:numFmt w:val="decimal"/>
+      <w:lvlText w:val=""/>
+      <w:lvlJc w:val="left"/>
+    </w:lvl>
+  </w:abstractNum>
+  <w:abstractNum w:abstractNumId="2" w15:restartNumberingAfterBreak="0">
+    <w:nsid w:val="2C270BEB"/>
+    <w:multiLevelType w:val="multilevel"/>
+    <w:tmpl w:val="713A51E8"/>
+    <w:lvl w:ilvl="0">
+      <w:numFmt w:val="bullet"/>
+      <w:lvlText w:val=" "/>
+      <w:lvlJc w:val="left"/>
+      <w:pPr>
+        <w:tabs>
+          <w:tab w:val="num" w:pos="0"/>
+        </w:tabs>
+        <w:ind w:left="480" w:hanging="480"/>
+      </w:pPr>
+    </w:lvl>
+    <w:lvl w:ilvl="1">
+      <w:numFmt w:val="bullet"/>
+      <w:lvlText w:val=" "/>
+      <w:lvlJc w:val="left"/>
+      <w:pPr>
+        <w:tabs>
+          <w:tab w:val="num" w:pos="720"/>
+        </w:tabs>
+        <w:ind w:left="1200" w:hanging="480"/>
+      </w:pPr>
+    </w:lvl>
+    <w:lvl w:ilvl="2">
+      <w:numFmt w:val="bullet"/>
+      <w:lvlText w:val=" "/>
+      <w:lvlJc w:val="left"/>
+      <w:pPr>
+        <w:tabs>
+          <w:tab w:val="num" w:pos="1440"/>
+        </w:tabs>
+        <w:ind w:left="1920" w:hanging="480"/>
+      </w:pPr>
+    </w:lvl>
+    <w:lvl w:ilvl="3">
+      <w:numFmt w:val="bullet"/>
+      <w:lvlText w:val=" "/>
+      <w:lvlJc w:val="left"/>
+      <w:pPr>
+        <w:tabs>
+          <w:tab w:val="num" w:pos="2160"/>
+        </w:tabs>
+        <w:ind w:left="2640" w:hanging="480"/>
+      </w:pPr>
+    </w:lvl>
+    <w:lvl w:ilvl="4">
+      <w:numFmt w:val="bullet"/>
+      <w:lvlText w:val=" "/>
+      <w:lvlJc w:val="left"/>
+      <w:pPr>
+        <w:tabs>
+          <w:tab w:val="num" w:pos="2880"/>
+        </w:tabs>
+        <w:ind w:left="3360" w:hanging="480"/>
+      </w:pPr>
+    </w:lvl>
+    <w:lvl w:ilvl="5">
+      <w:numFmt w:val="bullet"/>
+      <w:lvlText w:val=" "/>
+      <w:lvlJc w:val="left"/>
+      <w:pPr>
+        <w:tabs>
+          <w:tab w:val="num" w:pos="3600"/>
+        </w:tabs>
+        <w:ind w:left="4080" w:hanging="480"/>
+      </w:pPr>
+    </w:lvl>
+    <w:lvl w:ilvl="6">
+      <w:numFmt w:val="bullet"/>
+      <w:lvlText w:val=" "/>
+      <w:lvlJc w:val="left"/>
+      <w:pPr>
+        <w:tabs>
+          <w:tab w:val="num" w:pos="4320"/>
+        </w:tabs>
+        <w:ind w:left="4800" w:hanging="480"/>
+      </w:pPr>
+    </w:lvl>
+    <w:lvl w:ilvl="7">
+      <w:numFmt w:val="decimal"/>
+      <w:lvlText w:val=""/>
+      <w:lvlJc w:val="left"/>
+    </w:lvl>
+    <w:lvl w:ilvl="8">
+      <w:numFmt w:val="decimal"/>
+      <w:lvlText w:val=""/>
+      <w:lvlJc w:val="left"/>
+    </w:lvl>
+  </w:abstractNum>
+  <w:abstractNum w:abstractNumId="990">
+    <w:nsid w:val="addb046f"/>
     <w:multiLevelType w:val="multilevel"/>
     <w:lvl w:ilvl="0">
       <w:numFmt w:val="bullet"/>
@@ -1817,12 +2124,12 @@
       </w:pPr>
     </w:lvl>
   </w:abstractNum>
-  <w:abstractNum w:abstractNumId="990">
-    <w:nsid w:val="978ae98a"/>
+  <w:abstractNum w:abstractNumId="991">
+    <w:nsid w:val="bb3da577"/>
     <w:multiLevelType w:val="multilevel"/>
     <w:lvl w:ilvl="0">
       <w:numFmt w:val="bullet"/>
-      <w:lvlText w:val=" "/>
+      <w:lvlText w:val="•"/>
       <w:lvlJc w:val="left"/>
       <w:pPr>
         <w:tabs>
@@ -1833,7 +2140,7 @@
     </w:lvl>
     <w:lvl w:ilvl="1">
       <w:numFmt w:val="bullet"/>
-      <w:lvlText w:val=" "/>
+      <w:lvlText w:val="–"/>
       <w:lvlJc w:val="left"/>
       <w:pPr>
         <w:tabs>
@@ -1844,7 +2151,7 @@
     </w:lvl>
     <w:lvl w:ilvl="2">
       <w:numFmt w:val="bullet"/>
-      <w:lvlText w:val=" "/>
+      <w:lvlText w:val="•"/>
       <w:lvlJc w:val="left"/>
       <w:pPr>
         <w:tabs>
@@ -1855,7 +2162,7 @@
     </w:lvl>
     <w:lvl w:ilvl="3">
       <w:numFmt w:val="bullet"/>
-      <w:lvlText w:val=" "/>
+      <w:lvlText w:val="–"/>
       <w:lvlJc w:val="left"/>
       <w:pPr>
         <w:tabs>
@@ -1866,7 +2173,7 @@
     </w:lvl>
     <w:lvl w:ilvl="4">
       <w:numFmt w:val="bullet"/>
-      <w:lvlText w:val=" "/>
+      <w:lvlText w:val="•"/>
       <w:lvlJc w:val="left"/>
       <w:pPr>
         <w:tabs>
@@ -1877,7 +2184,7 @@
     </w:lvl>
     <w:lvl w:ilvl="5">
       <w:numFmt w:val="bullet"/>
-      <w:lvlText w:val=" "/>
+      <w:lvlText w:val="–"/>
       <w:lvlJc w:val="left"/>
       <w:pPr>
         <w:tabs>
@@ -1888,7 +2195,7 @@
     </w:lvl>
     <w:lvl w:ilvl="6">
       <w:numFmt w:val="bullet"/>
-      <w:lvlText w:val=" "/>
+      <w:lvlText w:val="•"/>
       <w:lvlJc w:val="left"/>
       <w:pPr>
         <w:tabs>
@@ -1898,89 +2205,14 @@
       </w:pPr>
     </w:lvl>
   </w:abstractNum>
-  <w:abstractNum w:abstractNumId="991">
-    <w:nsid w:val="63a6a224"/>
-    <w:multiLevelType w:val="multilevel"/>
-    <w:lvl w:ilvl="0">
-      <w:numFmt w:val="bullet"/>
-      <w:lvlText w:val="•"/>
-      <w:lvlJc w:val="left"/>
-      <w:pPr>
-        <w:tabs>
-          <w:tab w:val="num" w:pos="0"/>
-        </w:tabs>
-        <w:ind w:left="480" w:hanging="480"/>
-      </w:pPr>
-    </w:lvl>
-    <w:lvl w:ilvl="1">
-      <w:numFmt w:val="bullet"/>
-      <w:lvlText w:val="–"/>
-      <w:lvlJc w:val="left"/>
-      <w:pPr>
-        <w:tabs>
-          <w:tab w:val="num" w:pos="720"/>
-        </w:tabs>
-        <w:ind w:left="1200" w:hanging="480"/>
-      </w:pPr>
-    </w:lvl>
-    <w:lvl w:ilvl="2">
-      <w:numFmt w:val="bullet"/>
-      <w:lvlText w:val="•"/>
-      <w:lvlJc w:val="left"/>
-      <w:pPr>
-        <w:tabs>
-          <w:tab w:val="num" w:pos="1440"/>
-        </w:tabs>
-        <w:ind w:left="1920" w:hanging="480"/>
-      </w:pPr>
-    </w:lvl>
-    <w:lvl w:ilvl="3">
-      <w:numFmt w:val="bullet"/>
-      <w:lvlText w:val="–"/>
-      <w:lvlJc w:val="left"/>
-      <w:pPr>
-        <w:tabs>
-          <w:tab w:val="num" w:pos="2160"/>
-        </w:tabs>
-        <w:ind w:left="2640" w:hanging="480"/>
-      </w:pPr>
-    </w:lvl>
-    <w:lvl w:ilvl="4">
-      <w:numFmt w:val="bullet"/>
-      <w:lvlText w:val="•"/>
-      <w:lvlJc w:val="left"/>
-      <w:pPr>
-        <w:tabs>
-          <w:tab w:val="num" w:pos="2880"/>
-        </w:tabs>
-        <w:ind w:left="3360" w:hanging="480"/>
-      </w:pPr>
-    </w:lvl>
-    <w:lvl w:ilvl="5">
-      <w:numFmt w:val="bullet"/>
-      <w:lvlText w:val="–"/>
-      <w:lvlJc w:val="left"/>
-      <w:pPr>
-        <w:tabs>
-          <w:tab w:val="num" w:pos="3600"/>
-        </w:tabs>
-        <w:ind w:left="4080" w:hanging="480"/>
-      </w:pPr>
-    </w:lvl>
-    <w:lvl w:ilvl="6">
-      <w:numFmt w:val="bullet"/>
-      <w:lvlText w:val="•"/>
-      <w:lvlJc w:val="left"/>
-      <w:pPr>
-        <w:tabs>
-          <w:tab w:val="num" w:pos="4320"/>
-        </w:tabs>
-        <w:ind w:left="4800" w:hanging="480"/>
-      </w:pPr>
-    </w:lvl>
-  </w:abstractNum>
   <w:num w:numId="1">
     <w:abstractNumId w:val="0"/>
+  </w:num>
+  <w:num w:numId="2">
+    <w:abstractNumId w:val="2"/>
+  </w:num>
+  <w:num w:numId="3">
+    <w:abstractNumId w:val="1"/>
   </w:num>
   <w:num w:numId="1000">
     <w:abstractNumId w:val="990"/>
@@ -1992,7 +2224,7 @@
 </file>
 
 <file path=word/styles.xml><?xml version="1.0" encoding="utf-8"?>
-<w:styles xmlns:r="http://schemas.openxmlformats.org/officeDocument/2006/relationships" xmlns:w="http://schemas.openxmlformats.org/wordprocessingml/2006/main">
+<w:styles xmlns:mc="http://schemas.openxmlformats.org/markup-compatibility/2006" xmlns:r="http://schemas.openxmlformats.org/officeDocument/2006/relationships" xmlns:w="http://schemas.openxmlformats.org/wordprocessingml/2006/main" xmlns:w14="http://schemas.microsoft.com/office/word/2010/wordml" xmlns:w15="http://schemas.microsoft.com/office/word/2012/wordml" xmlns:w16se="http://schemas.microsoft.com/office/word/2015/wordml/symex" mc:Ignorable="w14 w15 w16se">
   <w:docDefaults>
     <w:rPrDefault>
       <w:rPr>
@@ -2008,19 +2240,512 @@
       </w:pPr>
     </w:pPrDefault>
   </w:docDefaults>
-  <w:latentStyles w:defLockedState="0" w:defUIPriority="0" w:defSemiHidden="0" w:defUnhideWhenUsed="0" w:defQFormat="0" w:count="276"/>
+  <w:latentStyles w:defLockedState="0" w:defUIPriority="0" w:defSemiHidden="0" w:defUnhideWhenUsed="0" w:defQFormat="0" w:count="374">
+    <w:lsdException w:name="heading 7" w:semiHidden="1" w:unhideWhenUsed="1"/>
+    <w:lsdException w:name="index 4" w:semiHidden="1" w:unhideWhenUsed="1"/>
+    <w:lsdException w:name="index 5" w:semiHidden="1" w:unhideWhenUsed="1"/>
+    <w:lsdException w:name="index 6" w:semiHidden="1" w:unhideWhenUsed="1"/>
+    <w:lsdException w:name="index 7" w:semiHidden="1" w:unhideWhenUsed="1"/>
+    <w:lsdException w:name="index 8" w:semiHidden="1" w:unhideWhenUsed="1"/>
+    <w:lsdException w:name="index 9" w:semiHidden="1" w:unhideWhenUsed="1"/>
+    <w:lsdException w:name="toc 1" w:semiHidden="1" w:unhideWhenUsed="1"/>
+    <w:lsdException w:name="toc 2" w:semiHidden="1" w:unhideWhenUsed="1"/>
+    <w:lsdException w:name="toc 3" w:semiHidden="1" w:unhideWhenUsed="1"/>
+    <w:lsdException w:name="toc 4" w:semiHidden="1" w:unhideWhenUsed="1"/>
+    <w:lsdException w:name="toc 5" w:semiHidden="1" w:unhideWhenUsed="1"/>
+    <w:lsdException w:name="toc 6" w:semiHidden="1" w:unhideWhenUsed="1"/>
+    <w:lsdException w:name="toc 7" w:semiHidden="1" w:unhideWhenUsed="1"/>
+    <w:lsdException w:name="toc 8" w:semiHidden="1" w:unhideWhenUsed="1"/>
+    <w:lsdException w:name="toc 9" w:semiHidden="1" w:unhideWhenUsed="1"/>
+    <w:lsdException w:name="Normal Indent" w:semiHidden="1" w:unhideWhenUsed="1"/>
+    <w:lsdException w:name="footnote text" w:semiHidden="1" w:unhideWhenUsed="1"/>
+    <w:lsdException w:name="annotation text" w:semiHidden="1" w:unhideWhenUsed="1"/>
+    <w:lsdException w:name="header" w:semiHidden="1" w:unhideWhenUsed="1"/>
+    <w:lsdException w:name="footer" w:semiHidden="1" w:unhideWhenUsed="1"/>
+    <w:lsdException w:name="index heading" w:semiHidden="1" w:unhideWhenUsed="1"/>
+    <w:lsdException w:name="caption" w:semiHidden="1" w:unhideWhenUsed="1"/>
+    <w:lsdException w:name="table of figures" w:semiHidden="1" w:unhideWhenUsed="1"/>
+    <w:lsdException w:name="envelope address" w:semiHidden="1" w:unhideWhenUsed="1"/>
+    <w:lsdException w:name="envelope return" w:semiHidden="1" w:unhideWhenUsed="1"/>
+    <w:lsdException w:name="footnote reference" w:semiHidden="1" w:unhideWhenUsed="1"/>
+    <w:lsdException w:name="annotation reference" w:semiHidden="1" w:unhideWhenUsed="1"/>
+    <w:lsdException w:name="line number" w:semiHidden="1" w:unhideWhenUsed="1"/>
+    <w:lsdException w:name="page number" w:semiHidden="1" w:unhideWhenUsed="1"/>
+    <w:lsdException w:name="endnote reference" w:semiHidden="1" w:unhideWhenUsed="1"/>
+    <w:lsdException w:name="endnote text" w:semiHidden="1" w:unhideWhenUsed="1"/>
+    <w:lsdException w:name="table of authorities" w:semiHidden="1" w:unhideWhenUsed="1"/>
+    <w:lsdException w:name="macro" w:semiHidden="1" w:unhideWhenUsed="1"/>
+    <w:lsdException w:name="toa heading" w:semiHidden="1" w:unhideWhenUsed="1"/>
+    <w:lsdException w:name="List" w:semiHidden="1" w:unhideWhenUsed="1"/>
+    <w:lsdException w:name="List Bullet" w:semiHidden="1" w:unhideWhenUsed="1"/>
+    <w:lsdException w:name="List Number" w:semiHidden="1" w:unhideWhenUsed="1"/>
+    <w:lsdException w:name="List 2" w:semiHidden="1" w:unhideWhenUsed="1"/>
+    <w:lsdException w:name="List 3" w:semiHidden="1" w:unhideWhenUsed="1"/>
+    <w:lsdException w:name="List 4" w:semiHidden="1" w:unhideWhenUsed="1"/>
+    <w:lsdException w:name="List 5" w:semiHidden="1" w:unhideWhenUsed="1"/>
+    <w:lsdException w:name="List Bullet 2" w:semiHidden="1" w:unhideWhenUsed="1"/>
+    <w:lsdException w:name="List Bullet 4" w:semiHidden="1" w:unhideWhenUsed="1"/>
+    <w:lsdException w:name="List Bullet 5" w:semiHidden="1" w:unhideWhenUsed="1"/>
+    <w:lsdException w:name="List Number 4" w:semiHidden="1" w:unhideWhenUsed="1"/>
+    <w:lsdException w:name="List Number 5" w:semiHidden="1" w:unhideWhenUsed="1"/>
+    <w:lsdException w:name="Closing" w:semiHidden="1" w:unhideWhenUsed="1"/>
+    <w:lsdException w:name="Signature" w:semiHidden="1" w:unhideWhenUsed="1"/>
+    <w:lsdException w:name="Default Paragraph Font" w:semiHidden="1" w:unhideWhenUsed="1"/>
+    <w:lsdException w:name="Body Text" w:semiHidden="1" w:unhideWhenUsed="1"/>
+    <w:lsdException w:name="Body Text Indent" w:semiHidden="1" w:unhideWhenUsed="1"/>
+    <w:lsdException w:name="List Continue" w:semiHidden="1" w:unhideWhenUsed="1"/>
+    <w:lsdException w:name="List Continue 2" w:semiHidden="1" w:unhideWhenUsed="1"/>
+    <w:lsdException w:name="List Continue 3" w:semiHidden="1" w:unhideWhenUsed="1"/>
+    <w:lsdException w:name="List Continue 4" w:semiHidden="1" w:unhideWhenUsed="1"/>
+    <w:lsdException w:name="List Continue 5" w:semiHidden="1" w:unhideWhenUsed="1"/>
+    <w:lsdException w:name="Message Header" w:semiHidden="1" w:unhideWhenUsed="1"/>
+    <w:lsdException w:name="Salutation" w:semiHidden="1" w:unhideWhenUsed="1"/>
+    <w:lsdException w:name="Date" w:semiHidden="1" w:unhideWhenUsed="1"/>
+    <w:lsdException w:name="Body Text First Indent" w:semiHidden="1" w:unhideWhenUsed="1"/>
+    <w:lsdException w:name="Body Text First Indent 2" w:semiHidden="1" w:unhideWhenUsed="1"/>
+    <w:lsdException w:name="Note Heading" w:semiHidden="1" w:unhideWhenUsed="1"/>
+    <w:lsdException w:name="Block Text" w:semiHidden="1" w:unhideWhenUsed="1"/>
+    <w:lsdException w:name="Hyperlink" w:semiHidden="1" w:unhideWhenUsed="1"/>
+    <w:lsdException w:name="FollowedHyperlink" w:semiHidden="1" w:unhideWhenUsed="1"/>
+    <w:lsdException w:name="Document Map" w:semiHidden="1" w:unhideWhenUsed="1"/>
+    <w:lsdException w:name="Plain Text" w:semiHidden="1" w:unhideWhenUsed="1"/>
+    <w:lsdException w:name="E-mail Signature" w:semiHidden="1" w:unhideWhenUsed="1"/>
+    <w:lsdException w:name="HTML Top of Form" w:semiHidden="1" w:unhideWhenUsed="1"/>
+    <w:lsdException w:name="HTML Bottom of Form" w:semiHidden="1" w:unhideWhenUsed="1"/>
+    <w:lsdException w:name="Normal (Web)" w:semiHidden="1" w:unhideWhenUsed="1"/>
+    <w:lsdException w:name="HTML Acronym" w:semiHidden="1" w:unhideWhenUsed="1"/>
+    <w:lsdException w:name="HTML Address" w:semiHidden="1" w:unhideWhenUsed="1"/>
+    <w:lsdException w:name="HTML Cite" w:semiHidden="1" w:unhideWhenUsed="1"/>
+    <w:lsdException w:name="HTML Code" w:semiHidden="1" w:unhideWhenUsed="1"/>
+    <w:lsdException w:name="HTML Definition" w:semiHidden="1" w:unhideWhenUsed="1"/>
+    <w:lsdException w:name="HTML Keyboard" w:semiHidden="1" w:unhideWhenUsed="1"/>
+    <w:lsdException w:name="HTML Preformatted" w:semiHidden="1" w:unhideWhenUsed="1"/>
+    <w:lsdException w:name="HTML Sample" w:semiHidden="1" w:unhideWhenUsed="1"/>
+    <w:lsdException w:name="HTML Typewriter" w:semiHidden="1" w:unhideWhenUsed="1"/>
+    <w:lsdException w:name="HTML Variable" w:semiHidden="1" w:unhideWhenUsed="1"/>
+    <w:lsdException w:name="Normal Table" w:semiHidden="1" w:unhideWhenUsed="1"/>
+    <w:lsdException w:name="annotation subject" w:semiHidden="1" w:unhideWhenUsed="1"/>
+    <w:lsdException w:name="No List" w:semiHidden="1" w:unhideWhenUsed="1"/>
+    <w:lsdException w:name="Outline List 1" w:semiHidden="1" w:unhideWhenUsed="1"/>
+    <w:lsdException w:name="Outline List 2" w:semiHidden="1" w:unhideWhenUsed="1"/>
+    <w:lsdException w:name="Outline List 3" w:semiHidden="1" w:unhideWhenUsed="1"/>
+    <w:lsdException w:name="Table Simple 1" w:semiHidden="1" w:unhideWhenUsed="1"/>
+    <w:lsdException w:name="Table Simple 2" w:semiHidden="1" w:unhideWhenUsed="1"/>
+    <w:lsdException w:name="Table Simple 3" w:semiHidden="1" w:unhideWhenUsed="1"/>
+    <w:lsdException w:name="Table Classic 1" w:semiHidden="1" w:unhideWhenUsed="1"/>
+    <w:lsdException w:name="Table Classic 2" w:semiHidden="1" w:unhideWhenUsed="1"/>
+    <w:lsdException w:name="Table Classic 3" w:semiHidden="1" w:unhideWhenUsed="1"/>
+    <w:lsdException w:name="Table Classic 4" w:semiHidden="1" w:unhideWhenUsed="1"/>
+    <w:lsdException w:name="Table Colorful 1" w:semiHidden="1" w:unhideWhenUsed="1"/>
+    <w:lsdException w:name="Table Colorful 2" w:semiHidden="1" w:unhideWhenUsed="1"/>
+    <w:lsdException w:name="Table Colorful 3" w:semiHidden="1" w:unhideWhenUsed="1"/>
+    <w:lsdException w:name="Table Columns 1" w:semiHidden="1" w:unhideWhenUsed="1"/>
+    <w:lsdException w:name="Table Columns 2" w:semiHidden="1" w:unhideWhenUsed="1"/>
+    <w:lsdException w:name="Table Columns 3" w:semiHidden="1" w:unhideWhenUsed="1"/>
+    <w:lsdException w:name="Table Columns 4" w:semiHidden="1" w:unhideWhenUsed="1"/>
+    <w:lsdException w:name="Table Columns 5" w:semiHidden="1" w:unhideWhenUsed="1"/>
+    <w:lsdException w:name="Table Grid 1" w:semiHidden="1" w:unhideWhenUsed="1"/>
+    <w:lsdException w:name="Table Grid 2" w:semiHidden="1" w:unhideWhenUsed="1"/>
+    <w:lsdException w:name="Table Grid 3" w:semiHidden="1" w:unhideWhenUsed="1"/>
+    <w:lsdException w:name="Table Grid 4" w:semiHidden="1" w:unhideWhenUsed="1"/>
+    <w:lsdException w:name="Table Grid 5" w:semiHidden="1" w:unhideWhenUsed="1"/>
+    <w:lsdException w:name="Table Grid 6" w:semiHidden="1" w:unhideWhenUsed="1"/>
+    <w:lsdException w:name="Table Grid 7" w:semiHidden="1" w:unhideWhenUsed="1"/>
+    <w:lsdException w:name="Table Grid 8" w:semiHidden="1" w:unhideWhenUsed="1"/>
+    <w:lsdException w:name="Table List 1" w:semiHidden="1" w:unhideWhenUsed="1"/>
+    <w:lsdException w:name="Table List 2" w:semiHidden="1" w:unhideWhenUsed="1"/>
+    <w:lsdException w:name="Table List 3" w:semiHidden="1" w:unhideWhenUsed="1"/>
+    <w:lsdException w:name="Table List 4" w:semiHidden="1" w:unhideWhenUsed="1"/>
+    <w:lsdException w:name="Table List 5" w:semiHidden="1" w:unhideWhenUsed="1"/>
+    <w:lsdException w:name="Table List 6" w:semiHidden="1" w:unhideWhenUsed="1"/>
+    <w:lsdException w:name="Table List 7" w:semiHidden="1" w:unhideWhenUsed="1"/>
+    <w:lsdException w:name="Table List 8" w:semiHidden="1" w:unhideWhenUsed="1"/>
+    <w:lsdException w:name="Table 3D effects 1" w:semiHidden="1" w:unhideWhenUsed="1"/>
+    <w:lsdException w:name="Table 3D effects 2" w:semiHidden="1" w:unhideWhenUsed="1"/>
+    <w:lsdException w:name="Table 3D effects 3" w:semiHidden="1" w:unhideWhenUsed="1"/>
+    <w:lsdException w:name="Table Contemporary" w:semiHidden="1" w:unhideWhenUsed="1"/>
+    <w:lsdException w:name="Table Elegant" w:semiHidden="1" w:unhideWhenUsed="1"/>
+    <w:lsdException w:name="Table Professional" w:semiHidden="1" w:unhideWhenUsed="1"/>
+    <w:lsdException w:name="Table Subtle 1" w:semiHidden="1" w:unhideWhenUsed="1"/>
+    <w:lsdException w:name="Table Subtle 2" w:semiHidden="1" w:unhideWhenUsed="1"/>
+    <w:lsdException w:name="Table Web 1" w:semiHidden="1" w:unhideWhenUsed="1"/>
+    <w:lsdException w:name="Table Web 2" w:semiHidden="1" w:unhideWhenUsed="1"/>
+    <w:lsdException w:name="Table Web 3" w:semiHidden="1" w:unhideWhenUsed="1"/>
+    <w:lsdException w:name="Balloon Text" w:semiHidden="1" w:unhideWhenUsed="1"/>
+    <w:lsdException w:name="Table Theme" w:semiHidden="1" w:unhideWhenUsed="1"/>
+    <w:lsdException w:name="Placeholder Text" w:semiHidden="1"/>
+    <w:lsdException w:name="Light Shading"/>
+    <w:lsdException w:name="Light List"/>
+    <w:lsdException w:name="Light Grid"/>
+    <w:lsdException w:name="Medium Shading 1"/>
+    <w:lsdException w:name="Medium Shading 2"/>
+    <w:lsdException w:name="Medium List 1"/>
+    <w:lsdException w:name="Medium List 2"/>
+    <w:lsdException w:name="Medium Grid 1"/>
+    <w:lsdException w:name="Medium Grid 2"/>
+    <w:lsdException w:name="Medium Grid 3"/>
+    <w:lsdException w:name="Dark List"/>
+    <w:lsdException w:name="Colorful Shading"/>
+    <w:lsdException w:name="Colorful List"/>
+    <w:lsdException w:name="Colorful Grid"/>
+    <w:lsdException w:name="Light Shading Accent 1"/>
+    <w:lsdException w:name="Light List Accent 1"/>
+    <w:lsdException w:name="Light Grid Accent 1"/>
+    <w:lsdException w:name="Medium Shading 1 Accent 1"/>
+    <w:lsdException w:name="Medium Shading 2 Accent 1"/>
+    <w:lsdException w:name="Medium List 1 Accent 1"/>
+    <w:lsdException w:name="Revision" w:semiHidden="1"/>
+    <w:lsdException w:name="Medium List 2 Accent 1"/>
+    <w:lsdException w:name="Medium Grid 1 Accent 1"/>
+    <w:lsdException w:name="Medium Grid 2 Accent 1"/>
+    <w:lsdException w:name="Medium Grid 3 Accent 1"/>
+    <w:lsdException w:name="Dark List Accent 1"/>
+    <w:lsdException w:name="Colorful Shading Accent 1"/>
+    <w:lsdException w:name="Colorful List Accent 1"/>
+    <w:lsdException w:name="Colorful Grid Accent 1"/>
+    <w:lsdException w:name="Light Shading Accent 2"/>
+    <w:lsdException w:name="Light List Accent 2"/>
+    <w:lsdException w:name="Light Grid Accent 2"/>
+    <w:lsdException w:name="Medium Shading 1 Accent 2"/>
+    <w:lsdException w:name="Medium Shading 2 Accent 2"/>
+    <w:lsdException w:name="Medium List 1 Accent 2"/>
+    <w:lsdException w:name="Medium List 2 Accent 2"/>
+    <w:lsdException w:name="Medium Grid 1 Accent 2"/>
+    <w:lsdException w:name="Medium Grid 2 Accent 2"/>
+    <w:lsdException w:name="Medium Grid 3 Accent 2"/>
+    <w:lsdException w:name="Dark List Accent 2"/>
+    <w:lsdException w:name="Colorful Shading Accent 2"/>
+    <w:lsdException w:name="Colorful List Accent 2"/>
+    <w:lsdException w:name="Colorful Grid Accent 2"/>
+    <w:lsdException w:name="Light Shading Accent 3"/>
+    <w:lsdException w:name="Light List Accent 3"/>
+    <w:lsdException w:name="Light Grid Accent 3"/>
+    <w:lsdException w:name="Medium Shading 1 Accent 3"/>
+    <w:lsdException w:name="Medium Shading 2 Accent 3"/>
+    <w:lsdException w:name="Medium List 1 Accent 3"/>
+    <w:lsdException w:name="Medium List 2 Accent 3"/>
+    <w:lsdException w:name="Medium Grid 1 Accent 3"/>
+    <w:lsdException w:name="Medium Grid 2 Accent 3"/>
+    <w:lsdException w:name="Medium Grid 3 Accent 3"/>
+    <w:lsdException w:name="Dark List Accent 3"/>
+    <w:lsdException w:name="Colorful Shading Accent 3"/>
+    <w:lsdException w:name="Colorful List Accent 3"/>
+    <w:lsdException w:name="Colorful Grid Accent 3"/>
+    <w:lsdException w:name="Light Shading Accent 4"/>
+    <w:lsdException w:name="Light List Accent 4"/>
+    <w:lsdException w:name="Light Grid Accent 4"/>
+    <w:lsdException w:name="Medium Shading 1 Accent 4"/>
+    <w:lsdException w:name="Medium Shading 2 Accent 4"/>
+    <w:lsdException w:name="Medium List 1 Accent 4"/>
+    <w:lsdException w:name="Medium List 2 Accent 4"/>
+    <w:lsdException w:name="Medium Grid 1 Accent 4"/>
+    <w:lsdException w:name="Medium Grid 2 Accent 4"/>
+    <w:lsdException w:name="Medium Grid 3 Accent 4"/>
+    <w:lsdException w:name="Dark List Accent 4"/>
+    <w:lsdException w:name="Colorful Shading Accent 4"/>
+    <w:lsdException w:name="Colorful List Accent 4"/>
+    <w:lsdException w:name="Colorful Grid Accent 4"/>
+    <w:lsdException w:name="Light Shading Accent 5"/>
+    <w:lsdException w:name="Light List Accent 5"/>
+    <w:lsdException w:name="Light Grid Accent 5"/>
+    <w:lsdException w:name="Medium Shading 1 Accent 5"/>
+    <w:lsdException w:name="Medium Shading 2 Accent 5"/>
+    <w:lsdException w:name="Medium List 1 Accent 5"/>
+    <w:lsdException w:name="Medium List 2 Accent 5"/>
+    <w:lsdException w:name="Medium Grid 1 Accent 5"/>
+    <w:lsdException w:name="Medium Grid 2 Accent 5"/>
+    <w:lsdException w:name="Medium Grid 3 Accent 5"/>
+    <w:lsdException w:name="Dark List Accent 5"/>
+    <w:lsdException w:name="Colorful Shading Accent 5"/>
+    <w:lsdException w:name="Colorful List Accent 5"/>
+    <w:lsdException w:name="Colorful Grid Accent 5"/>
+    <w:lsdException w:name="Light Shading Accent 6"/>
+    <w:lsdException w:name="Light List Accent 6"/>
+    <w:lsdException w:name="Light Grid Accent 6"/>
+    <w:lsdException w:name="Medium Shading 1 Accent 6"/>
+    <w:lsdException w:name="Medium Shading 2 Accent 6"/>
+    <w:lsdException w:name="Medium List 1 Accent 6"/>
+    <w:lsdException w:name="Medium List 2 Accent 6"/>
+    <w:lsdException w:name="Medium Grid 1 Accent 6"/>
+    <w:lsdException w:name="Medium Grid 2 Accent 6"/>
+    <w:lsdException w:name="Medium Grid 3 Accent 6"/>
+    <w:lsdException w:name="Dark List Accent 6"/>
+    <w:lsdException w:name="Colorful Shading Accent 6"/>
+    <w:lsdException w:name="Colorful List Accent 6"/>
+    <w:lsdException w:name="Colorful Grid Accent 6"/>
+    <w:lsdException w:name="Bibliography" w:semiHidden="1" w:unhideWhenUsed="1"/>
+    <w:lsdException w:name="TOC Heading" w:semiHidden="1" w:unhideWhenUsed="1"/>
+    <w:lsdException w:name="Grid Table 4" w:uiPriority="49"/>
+    <w:lsdException w:name="Grid Table 5 Dark" w:uiPriority="50"/>
+    <w:lsdException w:name="Grid Table 6 Colorful" w:uiPriority="51"/>
+    <w:lsdException w:name="Grid Table 7 Colorful" w:uiPriority="52"/>
+    <w:lsdException w:name="Grid Table 1 Light Accent 1" w:uiPriority="46"/>
+    <w:lsdException w:name="Grid Table 2 Accent 1" w:uiPriority="47"/>
+    <w:lsdException w:name="Grid Table 3 Accent 1" w:uiPriority="48"/>
+    <w:lsdException w:name="Grid Table 4 Accent 1" w:uiPriority="49"/>
+    <w:lsdException w:name="Grid Table 5 Dark Accent 1" w:uiPriority="50"/>
+    <w:lsdException w:name="Grid Table 6 Colorful Accent 1" w:uiPriority="51"/>
+    <w:lsdException w:name="Grid Table 7 Colorful Accent 1" w:uiPriority="52"/>
+    <w:lsdException w:name="Grid Table 1 Light Accent 2" w:uiPriority="46"/>
+    <w:lsdException w:name="Grid Table 2 Accent 2" w:uiPriority="47"/>
+    <w:lsdException w:name="Grid Table 3 Accent 2" w:uiPriority="48"/>
+    <w:lsdException w:name="Grid Table 4 Accent 2" w:uiPriority="49"/>
+    <w:lsdException w:name="Grid Table 5 Dark Accent 2" w:uiPriority="50"/>
+    <w:lsdException w:name="Grid Table 6 Colorful Accent 2" w:uiPriority="51"/>
+    <w:lsdException w:name="Grid Table 7 Colorful Accent 2" w:uiPriority="52"/>
+    <w:lsdException w:name="Grid Table 1 Light Accent 3" w:uiPriority="46"/>
+    <w:lsdException w:name="Grid Table 2 Accent 3" w:uiPriority="47"/>
+    <w:lsdException w:name="Grid Table 3 Accent 3" w:uiPriority="48"/>
+    <w:lsdException w:name="Grid Table 4 Accent 3" w:uiPriority="49"/>
+    <w:lsdException w:name="Grid Table 5 Dark Accent 3" w:uiPriority="50"/>
+    <w:lsdException w:name="Grid Table 6 Colorful Accent 3" w:uiPriority="51"/>
+    <w:lsdException w:name="Grid Table 7 Colorful Accent 3" w:uiPriority="52"/>
+    <w:lsdException w:name="Grid Table 1 Light Accent 4" w:uiPriority="46"/>
+    <w:lsdException w:name="Grid Table 2 Accent 4" w:uiPriority="47"/>
+    <w:lsdException w:name="Grid Table 3 Accent 4" w:uiPriority="48"/>
+    <w:lsdException w:name="Grid Table 4 Accent 4" w:uiPriority="49"/>
+    <w:lsdException w:name="Grid Table 5 Dark Accent 4" w:uiPriority="50"/>
+    <w:lsdException w:name="Grid Table 6 Colorful Accent 4" w:uiPriority="51"/>
+    <w:lsdException w:name="Grid Table 7 Colorful Accent 4" w:uiPriority="52"/>
+    <w:lsdException w:name="Grid Table 1 Light Accent 5" w:uiPriority="46"/>
+    <w:lsdException w:name="Grid Table 2 Accent 5" w:uiPriority="47"/>
+    <w:lsdException w:name="Grid Table 3 Accent 5" w:uiPriority="48"/>
+    <w:lsdException w:name="Grid Table 4 Accent 5" w:uiPriority="49"/>
+    <w:lsdException w:name="Grid Table 5 Dark Accent 5" w:uiPriority="50"/>
+    <w:lsdException w:name="Grid Table 6 Colorful Accent 5" w:uiPriority="51"/>
+    <w:lsdException w:name="Grid Table 7 Colorful Accent 5" w:uiPriority="52"/>
+    <w:lsdException w:name="Grid Table 1 Light Accent 6" w:uiPriority="46"/>
+    <w:lsdException w:name="Grid Table 2 Accent 6" w:uiPriority="47"/>
+    <w:lsdException w:name="Grid Table 3 Accent 6" w:uiPriority="48"/>
+    <w:lsdException w:name="Grid Table 4 Accent 6" w:uiPriority="49"/>
+    <w:lsdException w:name="Grid Table 5 Dark Accent 6" w:uiPriority="50"/>
+    <w:lsdException w:name="Grid Table 6 Colorful Accent 6" w:uiPriority="51"/>
+    <w:lsdException w:name="Grid Table 7 Colorful Accent 6" w:uiPriority="52"/>
+    <w:lsdException w:name="List Table 1 Light" w:uiPriority="46"/>
+    <w:lsdException w:name="List Table 2" w:uiPriority="47"/>
+    <w:lsdException w:name="List Table 3" w:uiPriority="48"/>
+    <w:lsdException w:name="List Table 4" w:uiPriority="49"/>
+    <w:lsdException w:name="List Table 5 Dark" w:uiPriority="50"/>
+    <w:lsdException w:name="List Table 6 Colorful" w:uiPriority="51"/>
+    <w:lsdException w:name="List Table 7 Colorful" w:uiPriority="52"/>
+    <w:lsdException w:name="List Table 1 Light Accent 1" w:uiPriority="46"/>
+    <w:lsdException w:name="List Table 2 Accent 1" w:uiPriority="47"/>
+    <w:lsdException w:name="List Table 3 Accent 1" w:uiPriority="48"/>
+    <w:lsdException w:name="List Table 4 Accent 1" w:uiPriority="49"/>
+    <w:lsdException w:name="List Table 5 Dark Accent 1" w:uiPriority="50"/>
+    <w:lsdException w:name="List Table 6 Colorful Accent 1" w:uiPriority="51"/>
+    <w:lsdException w:name="List Table 7 Colorful Accent 1" w:uiPriority="52"/>
+    <w:lsdException w:name="List Table 1 Light Accent 2" w:uiPriority="46"/>
+    <w:lsdException w:name="List Table 2 Accent 2" w:uiPriority="47"/>
+    <w:lsdException w:name="List Table 3 Accent 2" w:uiPriority="48"/>
+    <w:lsdException w:name="List Table 4 Accent 2" w:uiPriority="49"/>
+    <w:lsdException w:name="List Table 5 Dark Accent 2" w:uiPriority="50"/>
+    <w:lsdException w:name="List Table 6 Colorful Accent 2" w:uiPriority="51"/>
+    <w:lsdException w:name="List Table 7 Colorful Accent 2" w:uiPriority="52"/>
+    <w:lsdException w:name="List Table 1 Light Accent 3" w:uiPriority="46"/>
+    <w:lsdException w:name="List Table 2 Accent 3" w:uiPriority="47"/>
+    <w:lsdException w:name="List Table 3 Accent 3" w:uiPriority="48"/>
+    <w:lsdException w:name="List Table 4 Accent 3" w:uiPriority="49"/>
+    <w:lsdException w:name="List Table 5 Dark Accent 3" w:uiPriority="50"/>
+    <w:lsdException w:name="List Table 6 Colorful Accent 3" w:uiPriority="51"/>
+    <w:lsdException w:name="List Table 7 Colorful Accent 3" w:uiPriority="52"/>
+    <w:lsdException w:name="List Table 1 Light Accent 4" w:uiPriority="46"/>
+    <w:lsdException w:name="List Table 2 Accent 4" w:uiPriority="47"/>
+    <w:lsdException w:name="List Table 3 Accent 4" w:uiPriority="48"/>
+    <w:lsdException w:name="List Table 4 Accent 4" w:uiPriority="49"/>
+    <w:lsdException w:name="List Table 5 Dark Accent 4" w:uiPriority="50"/>
+    <w:lsdException w:name="List Table 6 Colorful Accent 4" w:uiPriority="51"/>
+    <w:lsdException w:name="List Table 7 Colorful Accent 4" w:uiPriority="52"/>
+    <w:lsdException w:name="List Table 1 Light Accent 5" w:uiPriority="46"/>
+    <w:lsdException w:name="List Table 2 Accent 5" w:uiPriority="47"/>
+    <w:lsdException w:name="List Table 3 Accent 5" w:uiPriority="48"/>
+    <w:lsdException w:name="List Table 4 Accent 5" w:uiPriority="49"/>
+    <w:lsdException w:name="List Table 5 Dark Accent 5" w:uiPriority="50"/>
+    <w:lsdException w:name="List Table 6 Colorful Accent 5" w:uiPriority="51"/>
+    <w:lsdException w:name="List Table 7 Colorful Accent 5" w:uiPriority="52"/>
+    <w:lsdException w:name="List Table 1 Light Accent 6" w:uiPriority="46"/>
+    <w:lsdException w:name="List Table 2 Accent 6" w:uiPriority="47"/>
+    <w:lsdException w:name="List Table 3 Accent 6" w:uiPriority="48"/>
+    <w:lsdException w:name="List Table 4 Accent 6" w:uiPriority="49"/>
+    <w:lsdException w:name="List Table 5 Dark Accent 6" w:uiPriority="50"/>
+    <w:lsdException w:name="List Table 6 Colorful Accent 6" w:uiPriority="51"/>
+    <w:lsdException w:name="List Table 7 Colorful Accent 6" w:uiPriority="52"/>
+    <w:lsdException w:name="Mention" w:semiHidden="1" w:uiPriority="99" w:unhideWhenUsed="1"/>
+    <w:lsdException w:name="Smart Hyperlink" w:semiHidden="1" w:uiPriority="99" w:unhideWhenUsed="1"/>
+    <w:lsdException w:name="Hashtag" w:semiHidden="1" w:uiPriority="99" w:unhideWhenUsed="1"/>
+  </w:latentStyles>
   <w:style w:type="paragraph" w:default="1" w:styleId="Normal">
     <w:name w:val="Normal"/>
     <w:qFormat/>
+    <w:rsid w:val="009D184C"/>
+    <w:rPr>
+      <w:rFonts w:ascii="Arial" w:hAnsi="Arial"/>
+    </w:rPr>
+  </w:style>
+  <w:style w:type="paragraph" w:styleId="Heading1">
+    <w:name w:val="heading 1"/>
+    <w:basedOn w:val="Normal"/>
+    <w:next w:val="BodyText"/>
+    <w:uiPriority w:val="9"/>
+    <w:qFormat/>
+    <w:pPr>
+      <w:keepNext/>
+      <w:keepLines/>
+      <w:spacing w:before="480" w:after="0"/>
+      <w:outlineLvl w:val="0"/>
+    </w:pPr>
+    <w:rPr>
+      <w:rFonts w:asciiTheme="majorHAnsi" w:eastAsiaTheme="majorEastAsia" w:hAnsiTheme="majorHAnsi" w:cstheme="majorBidi"/>
+      <w:b/>
+      <w:bCs/>
+      <w:color w:val="345A8A" w:themeColor="accent1" w:themeShade="B5"/>
+      <w:sz w:val="32"/>
+      <w:szCs w:val="32"/>
+    </w:rPr>
+  </w:style>
+  <w:style w:type="paragraph" w:styleId="Heading2">
+    <w:name w:val="heading 2"/>
+    <w:basedOn w:val="Normal"/>
+    <w:next w:val="BodyText"/>
+    <w:uiPriority w:val="9"/>
+    <w:unhideWhenUsed/>
+    <w:qFormat/>
+    <w:rsid w:val="009D184C"/>
+    <w:pPr>
+      <w:keepNext/>
+      <w:keepLines/>
+      <w:spacing w:before="200" w:after="0"/>
+      <w:outlineLvl w:val="1"/>
+    </w:pPr>
+    <w:rPr>
+      <w:rFonts w:eastAsiaTheme="majorEastAsia" w:cstheme="majorBidi"/>
+      <w:b/>
+      <w:bCs/>
+      <w:color w:val="4F81BD" w:themeColor="accent1"/>
+      <w:sz w:val="32"/>
+      <w:szCs w:val="32"/>
+    </w:rPr>
+  </w:style>
+  <w:style w:type="paragraph" w:styleId="Heading3">
+    <w:name w:val="heading 3"/>
+    <w:basedOn w:val="Normal"/>
+    <w:next w:val="BodyText"/>
+    <w:uiPriority w:val="9"/>
+    <w:unhideWhenUsed/>
+    <w:qFormat/>
+    <w:rsid w:val="009D184C"/>
+    <w:pPr>
+      <w:keepNext/>
+      <w:keepLines/>
+      <w:spacing w:before="200" w:after="0"/>
+      <w:outlineLvl w:val="2"/>
+    </w:pPr>
+    <w:rPr>
+      <w:rFonts w:eastAsiaTheme="majorEastAsia" w:cstheme="majorBidi"/>
+      <w:b/>
+      <w:bCs/>
+      <w:color w:val="4F81BD" w:themeColor="accent1"/>
+      <w:sz w:val="28"/>
+      <w:szCs w:val="28"/>
+    </w:rPr>
+  </w:style>
+  <w:style w:type="paragraph" w:styleId="Heading4">
+    <w:name w:val="heading 4"/>
+    <w:basedOn w:val="Normal"/>
+    <w:next w:val="BodyText"/>
+    <w:uiPriority w:val="9"/>
+    <w:unhideWhenUsed/>
+    <w:qFormat/>
+    <w:rsid w:val="009D184C"/>
+    <w:pPr>
+      <w:keepNext/>
+      <w:keepLines/>
+      <w:spacing w:before="200" w:after="0"/>
+      <w:outlineLvl w:val="3"/>
+    </w:pPr>
+    <w:rPr>
+      <w:rFonts w:eastAsiaTheme="majorEastAsia" w:cstheme="majorBidi"/>
+      <w:b/>
+      <w:bCs/>
+      <w:color w:val="4F81BD" w:themeColor="accent1"/>
+    </w:rPr>
+  </w:style>
+  <w:style w:type="paragraph" w:styleId="Heading5">
+    <w:name w:val="heading 5"/>
+    <w:basedOn w:val="Normal"/>
+    <w:next w:val="BodyText"/>
+    <w:uiPriority w:val="9"/>
+    <w:unhideWhenUsed/>
+    <w:qFormat/>
+    <w:rsid w:val="009D184C"/>
+    <w:pPr>
+      <w:keepNext/>
+      <w:keepLines/>
+      <w:spacing w:before="200" w:after="0"/>
+      <w:outlineLvl w:val="4"/>
+    </w:pPr>
+    <w:rPr>
+      <w:rFonts w:eastAsiaTheme="majorEastAsia" w:cstheme="majorBidi"/>
+      <w:i/>
+      <w:iCs/>
+      <w:color w:val="4F81BD" w:themeColor="accent1"/>
+    </w:rPr>
+  </w:style>
+  <w:style w:type="paragraph" w:styleId="Heading6">
+    <w:name w:val="heading 6"/>
+    <w:basedOn w:val="Normal"/>
+    <w:next w:val="BodyText"/>
+    <w:uiPriority w:val="9"/>
+    <w:unhideWhenUsed/>
+    <w:qFormat/>
+    <w:rsid w:val="009D184C"/>
+    <w:pPr>
+      <w:keepNext/>
+      <w:keepLines/>
+      <w:spacing w:before="200" w:after="0"/>
+      <w:outlineLvl w:val="5"/>
+    </w:pPr>
+    <w:rPr>
+      <w:rFonts w:eastAsiaTheme="majorEastAsia" w:cstheme="majorBidi"/>
+      <w:color w:val="4F81BD" w:themeColor="accent1"/>
+    </w:rPr>
+  </w:style>
+  <w:style w:type="character" w:default="1" w:styleId="DefaultParagraphFont">
+    <w:name w:val="Default Paragraph Font"/>
+    <w:uiPriority w:val="1"/>
+    <w:semiHidden/>
+    <w:unhideWhenUsed/>
+  </w:style>
+  <w:style w:type="table" w:default="1" w:styleId="TableNormal">
+    <w:name w:val="Normal Table"/>
+    <w:uiPriority w:val="99"/>
+    <w:semiHidden/>
+    <w:unhideWhenUsed/>
+    <w:tblPr>
+      <w:tblInd w:w="0" w:type="dxa"/>
+      <w:tblCellMar>
+        <w:top w:w="0" w:type="dxa"/>
+        <w:left w:w="108" w:type="dxa"/>
+        <w:bottom w:w="0" w:type="dxa"/>
+        <w:right w:w="108" w:type="dxa"/>
+      </w:tblCellMar>
+    </w:tblPr>
+  </w:style>
+  <w:style w:type="numbering" w:default="1" w:styleId="NoList">
+    <w:name w:val="No List"/>
+    <w:uiPriority w:val="99"/>
+    <w:semiHidden/>
+    <w:unhideWhenUsed/>
   </w:style>
   <w:style w:type="paragraph" w:styleId="BodyText">
     <w:name w:val="Body Text"/>
     <w:basedOn w:val="Normal"/>
     <w:link w:val="BodyTextChar"/>
+    <w:qFormat/>
+    <w:rsid w:val="009D184C"/>
     <w:pPr>
       <w:spacing w:before="180" w:after="180"/>
     </w:pPr>
-    <w:qFormat/>
   </w:style>
   <w:style w:type="paragraph" w:customStyle="1" w:styleId="FirstParagraph">
     <w:name w:val="First Paragraph"/>
@@ -2041,6 +2766,7 @@
     <w:basedOn w:val="Normal"/>
     <w:next w:val="BodyText"/>
     <w:qFormat/>
+    <w:rsid w:val="009D184C"/>
     <w:pPr>
       <w:keepNext/>
       <w:keepLines/>
@@ -2048,7 +2774,7 @@
       <w:jc w:val="center"/>
     </w:pPr>
     <w:rPr>
-      <w:rFonts w:asciiTheme="majorHAnsi" w:eastAsiaTheme="majorEastAsia" w:hAnsiTheme="majorHAnsi" w:cstheme="majorBidi"/>
+      <w:rFonts w:eastAsiaTheme="majorEastAsia" w:cstheme="majorBidi"/>
       <w:b/>
       <w:bCs/>
       <w:color w:val="345A8A" w:themeColor="accent1" w:themeShade="B5"/>
@@ -2062,10 +2788,7 @@
     <w:next w:val="BodyText"/>
     <w:qFormat/>
     <w:pPr>
-      <w:keepNext/>
-      <w:keepLines/>
-      <w:spacing w:before="240" w:after="240"/>
-      <w:jc w:val="center"/>
+      <w:spacing w:before="240"/>
     </w:pPr>
     <w:rPr>
       <w:sz w:val="30"/>
@@ -2076,21 +2799,29 @@
     <w:name w:val="Author"/>
     <w:next w:val="BodyText"/>
     <w:qFormat/>
+    <w:rsid w:val="009D184C"/>
     <w:pPr>
       <w:keepNext/>
       <w:keepLines/>
       <w:jc w:val="center"/>
     </w:pPr>
+    <w:rPr>
+      <w:rFonts w:ascii="Arial" w:hAnsi="Arial"/>
+    </w:rPr>
   </w:style>
   <w:style w:type="paragraph" w:styleId="Date">
     <w:name w:val="Date"/>
     <w:next w:val="BodyText"/>
     <w:qFormat/>
+    <w:rsid w:val="009D184C"/>
     <w:pPr>
       <w:keepNext/>
       <w:keepLines/>
       <w:jc w:val="center"/>
     </w:pPr>
+    <w:rPr>
+      <w:rFonts w:ascii="Arial" w:hAnsi="Arial"/>
+    </w:rPr>
   </w:style>
   <w:style w:type="paragraph" w:customStyle="1" w:styleId="Abstract">
     <w:name w:val="Abstract"/>
@@ -2110,139 +2841,7 @@
   <w:style w:type="paragraph" w:styleId="Bibliography">
     <w:name w:val="Bibliography"/>
     <w:basedOn w:val="Normal"/>
-    <w:next w:val="Bibliography"/>
     <w:qFormat/>
-    <w:pPr/>
-    <w:rPr/>
-  </w:style>
-  <w:style w:type="paragraph" w:styleId="Heading1">
-    <w:name w:val="Heading 1"/>
-    <w:basedOn w:val="Normal"/>
-    <w:next w:val="BodyText"/>
-    <w:uiPriority w:val="9"/>
-    <w:qFormat/>
-    <w:pPr>
-      <w:keepNext/>
-      <w:keepLines/>
-      <w:spacing w:before="480" w:after="0"/>
-      <w:outlineLvl w:val="0"/>
-    </w:pPr>
-    <w:rPr>
-      <w:rFonts w:asciiTheme="majorHAnsi" w:eastAsiaTheme="majorEastAsia" w:hAnsiTheme="majorHAnsi" w:cstheme="majorBidi"/>
-      <w:b/>
-      <w:bCs/>
-      <w:color w:val="345A8A" w:themeColor="accent1" w:themeShade="B5"/>
-      <w:sz w:val="32"/>
-      <w:szCs w:val="32"/>
-    </w:rPr>
-  </w:style>
-  <w:style w:type="paragraph" w:styleId="Heading2">
-    <w:name w:val="Heading 2"/>
-    <w:basedOn w:val="Normal"/>
-    <w:next w:val="BodyText"/>
-    <w:uiPriority w:val="9"/>
-    <w:unhideWhenUsed/>
-    <w:qFormat/>
-    <w:pPr>
-      <w:keepNext/>
-      <w:keepLines/>
-      <w:spacing w:before="200" w:after="0"/>
-      <w:outlineLvl w:val="1"/>
-    </w:pPr>
-    <w:rPr>
-      <w:rFonts w:asciiTheme="majorHAnsi" w:eastAsiaTheme="majorEastAsia" w:hAnsiTheme="majorHAnsi" w:cstheme="majorBidi"/>
-      <w:b/>
-      <w:bCs/>
-      <w:color w:val="4F81BD" w:themeColor="accent1"/>
-      <w:sz w:val="32"/>
-      <w:szCs w:val="32"/>
-    </w:rPr>
-  </w:style>
-  <w:style w:type="paragraph" w:styleId="Heading3">
-    <w:name w:val="Heading 3"/>
-    <w:basedOn w:val="Normal"/>
-    <w:next w:val="BodyText"/>
-    <w:uiPriority w:val="9"/>
-    <w:unhideWhenUsed/>
-    <w:qFormat/>
-    <w:pPr>
-      <w:keepNext/>
-      <w:keepLines/>
-      <w:spacing w:before="200" w:after="0"/>
-      <w:outlineLvl w:val="2"/>
-    </w:pPr>
-    <w:rPr>
-      <w:rFonts w:asciiTheme="majorHAnsi" w:eastAsiaTheme="majorEastAsia" w:hAnsiTheme="majorHAnsi" w:cstheme="majorBidi"/>
-      <w:b/>
-      <w:bCs/>
-      <w:color w:val="4F81BD" w:themeColor="accent1"/>
-      <w:sz w:val="28"/>
-      <w:szCs w:val="28"/>
-    </w:rPr>
-  </w:style>
-  <w:style w:type="paragraph" w:styleId="Heading4">
-    <w:name w:val="Heading 4"/>
-    <w:basedOn w:val="Normal"/>
-    <w:next w:val="BodyText"/>
-    <w:uiPriority w:val="9"/>
-    <w:unhideWhenUsed/>
-    <w:qFormat/>
-    <w:pPr>
-      <w:keepNext/>
-      <w:keepLines/>
-      <w:spacing w:before="200" w:after="0"/>
-      <w:outlineLvl w:val="3"/>
-    </w:pPr>
-    <w:rPr>
-      <w:rFonts w:asciiTheme="majorHAnsi" w:eastAsiaTheme="majorEastAsia" w:hAnsiTheme="majorHAnsi" w:cstheme="majorBidi"/>
-      <w:b/>
-      <w:bCs/>
-      <w:color w:val="4F81BD" w:themeColor="accent1"/>
-      <w:sz w:val="24"/>
-      <w:szCs w:val="24"/>
-    </w:rPr>
-  </w:style>
-  <w:style w:type="paragraph" w:styleId="Heading5">
-    <w:name w:val="Heading 5"/>
-    <w:basedOn w:val="Normal"/>
-    <w:next w:val="BodyText"/>
-    <w:uiPriority w:val="9"/>
-    <w:unhideWhenUsed/>
-    <w:qFormat/>
-    <w:pPr>
-      <w:keepNext/>
-      <w:keepLines/>
-      <w:spacing w:before="200" w:after="0"/>
-      <w:outlineLvl w:val="4"/>
-    </w:pPr>
-    <w:rPr>
-      <w:rFonts w:asciiTheme="majorHAnsi" w:eastAsiaTheme="majorEastAsia" w:hAnsiTheme="majorHAnsi" w:cstheme="majorBidi"/>
-      <w:i/>
-      <w:iCs/>
-      <w:color w:val="4F81BD" w:themeColor="accent1"/>
-      <w:sz w:val="24"/>
-      <w:szCs w:val="24"/>
-    </w:rPr>
-  </w:style>
-  <w:style w:type="paragraph" w:styleId="Heading6">
-    <w:name w:val="Heading 6"/>
-    <w:basedOn w:val="Normal"/>
-    <w:next w:val="BodyText"/>
-    <w:uiPriority w:val="9"/>
-    <w:unhideWhenUsed/>
-    <w:qFormat/>
-    <w:pPr>
-      <w:keepNext/>
-      <w:keepLines/>
-      <w:spacing w:before="200" w:after="0"/>
-      <w:outlineLvl w:val="5"/>
-    </w:pPr>
-    <w:rPr>
-      <w:rFonts w:asciiTheme="majorHAnsi" w:eastAsiaTheme="majorEastAsia" w:hAnsiTheme="majorHAnsi" w:cstheme="majorBidi"/>
-      <w:color w:val="4F81BD" w:themeColor="accent1"/>
-      <w:sz w:val="24"/>
-      <w:szCs w:val="24"/>
-    </w:rPr>
   </w:style>
   <w:style w:type="paragraph" w:styleId="BlockText">
     <w:name w:val="Block Text"/>
@@ -2251,44 +2850,23 @@
     <w:uiPriority w:val="9"/>
     <w:unhideWhenUsed/>
     <w:qFormat/>
+    <w:rsid w:val="009D184C"/>
     <w:pPr>
       <w:spacing w:before="100" w:after="100"/>
-      <w:ind w:firstLine="0"/>
     </w:pPr>
     <w:rPr>
-      <w:rFonts w:asciiTheme="majorHAnsi" w:eastAsiaTheme="majorEastAsia" w:hAnsiTheme="majorHAnsi" w:cstheme="majorBidi"/>
+      <w:rFonts w:eastAsiaTheme="majorEastAsia" w:cstheme="majorBidi"/>
       <w:bCs/>
       <w:sz w:val="20"/>
       <w:szCs w:val="20"/>
     </w:rPr>
   </w:style>
   <w:style w:type="paragraph" w:styleId="FootnoteText">
-    <w:name w:val="Footnote Text"/>
+    <w:name w:val="footnote text"/>
     <w:basedOn w:val="Normal"/>
-    <w:next w:val="FootnoteText"/>
     <w:uiPriority w:val="9"/>
     <w:unhideWhenUsed/>
     <w:qFormat/>
-  </w:style>
-  <w:style w:type="character" w:default="1" w:styleId="DefaultParagraphFont">
-    <w:name w:val="Default Paragraph Font"/>
-    <w:semiHidden/>
-    <w:unhideWhenUsed/>
-  </w:style>
-  <w:style w:type="table" w:default="1" w:styleId="TableNormal">
-    <w:name w:val="Normal Table"/>
-    <w:semiHidden/>
-    <w:unhideWhenUsed/>
-    <w:qFormat/>
-    <w:tblPr>
-      <w:tblInd w:w="0" w:type="dxa"/>
-      <w:tblCellMar>
-        <w:top w:w="0" w:type="dxa"/>
-        <w:left w:w="108" w:type="dxa"/>
-        <w:bottom w:w="0" w:type="dxa"/>
-        <w:right w:w="108" w:type="dxa"/>
-      </w:tblCellMar>
-    </w:tblPr>
   </w:style>
   <w:style w:type="paragraph" w:customStyle="1" w:styleId="DefinitionTerm">
     <w:name w:val="Definition Term"/>
@@ -2308,11 +2886,11 @@
     <w:basedOn w:val="Normal"/>
   </w:style>
   <w:style w:type="paragraph" w:styleId="Caption">
-    <w:name w:val="Caption"/>
+    <w:name w:val="caption"/>
     <w:basedOn w:val="Normal"/>
-    <w:link w:val="BodyTextChar"/>
+    <w:link w:val="CaptionChar"/>
     <w:pPr>
-      <w:spacing w:before="0" w:after="120"/>
+      <w:spacing w:after="120"/>
     </w:pPr>
     <w:rPr>
       <w:i/>
@@ -2333,36 +2911,37 @@
     <w:name w:val="Figure"/>
     <w:basedOn w:val="Normal"/>
   </w:style>
-  <w:style w:type="paragraph" w:customStyle="1" w:styleId="FigureWithCaption">
+  <w:style w:type="paragraph" w:customStyle="1" w:styleId="FigurewithCaption">
     <w:name w:val="Figure with Caption"/>
     <w:basedOn w:val="Figure"/>
     <w:pPr>
       <w:keepNext/>
     </w:pPr>
   </w:style>
-  <w:style w:type="character" w:customStyle="1" w:styleId="BodyTextChar">
-    <w:name w:val="Body Text Char"/>
+  <w:style w:type="character" w:customStyle="1" w:styleId="CaptionChar">
+    <w:name w:val="Caption Char"/>
     <w:basedOn w:val="DefaultParagraphFont"/>
-    <w:link w:val="BodyText"/>
+    <w:link w:val="Caption"/>
   </w:style>
   <w:style w:type="character" w:customStyle="1" w:styleId="VerbatimChar">
     <w:name w:val="Verbatim Char"/>
-    <w:basedOn w:val="BodyTextChar"/>
+    <w:basedOn w:val="CaptionChar"/>
+    <w:link w:val="SourceCode"/>
     <w:rPr>
       <w:rFonts w:ascii="Consolas" w:hAnsi="Consolas"/>
       <w:sz w:val="22"/>
     </w:rPr>
   </w:style>
   <w:style w:type="character" w:styleId="FootnoteReference">
-    <w:name w:val="Footnote Reference"/>
-    <w:basedOn w:val="BodyTextChar"/>
+    <w:name w:val="footnote reference"/>
+    <w:basedOn w:val="CaptionChar"/>
     <w:rPr>
       <w:vertAlign w:val="superscript"/>
     </w:rPr>
   </w:style>
   <w:style w:type="character" w:styleId="Hyperlink">
     <w:name w:val="Hyperlink"/>
-    <w:basedOn w:val="BodyTextChar"/>
+    <w:basedOn w:val="CaptionChar"/>
     <w:rPr>
       <w:color w:val="4F81BD" w:themeColor="accent1"/>
     </w:rPr>
@@ -2374,15 +2953,24 @@
     <w:uiPriority w:val="39"/>
     <w:unhideWhenUsed/>
     <w:qFormat/>
+    <w:rsid w:val="009D184C"/>
     <w:pPr>
       <w:spacing w:before="240" w:line="259" w:lineRule="auto"/>
       <w:outlineLvl w:val="9"/>
     </w:pPr>
     <w:rPr>
-      <w:rFonts w:asciiTheme="majorHAnsi" w:eastAsiaTheme="majorEastAsia" w:hAnsiTheme="majorHAnsi" w:cstheme="majorBidi"/>
+      <w:rFonts w:ascii="Arial" w:hAnsi="Arial"/>
       <w:b w:val="0"/>
       <w:bCs w:val="0"/>
       <w:color w:val="365F91" w:themeColor="accent1" w:themeShade="BF"/>
+    </w:rPr>
+  </w:style>
+  <w:style w:type="character" w:customStyle="1" w:styleId="Theorem">
+    <w:name w:val="Theorem"/>
+    <w:basedOn w:val="CaptionChar"/>
+    <w:rsid w:val="009D184C"/>
+    <w:rPr>
+      <w:b/>
     </w:rPr>
   </w:style>
   <w:style w:type="paragraph" w:customStyle="1" w:styleId="SourceCode">
@@ -2390,229 +2978,317 @@
     <w:basedOn w:val="Normal"/>
     <w:link w:val="VerbatimChar"/>
     <w:pPr>
-      <w:wordWrap w:val="off"/>
+      <w:wordWrap w:val="0"/>
     </w:pPr>
   </w:style>
   <w:style w:type="character" w:customStyle="1" w:styleId="KeywordTok">
     <w:name w:val="KeywordTok"/>
     <w:basedOn w:val="VerbatimChar"/>
     <w:rPr>
+      <w:rFonts w:ascii="Consolas" w:hAnsi="Consolas"/>
+      <w:b/>
       <w:color w:val="007020"/>
-      <w:b/>
+      <w:sz w:val="22"/>
     </w:rPr>
   </w:style>
   <w:style w:type="character" w:customStyle="1" w:styleId="DataTypeTok">
     <w:name w:val="DataTypeTok"/>
     <w:basedOn w:val="VerbatimChar"/>
     <w:rPr>
+      <w:rFonts w:ascii="Consolas" w:hAnsi="Consolas"/>
       <w:color w:val="902000"/>
+      <w:sz w:val="22"/>
     </w:rPr>
   </w:style>
   <w:style w:type="character" w:customStyle="1" w:styleId="DecValTok">
     <w:name w:val="DecValTok"/>
     <w:basedOn w:val="VerbatimChar"/>
     <w:rPr>
-      <w:color w:val="40a070"/>
+      <w:rFonts w:ascii="Consolas" w:hAnsi="Consolas"/>
+      <w:color w:val="40A070"/>
+      <w:sz w:val="22"/>
     </w:rPr>
   </w:style>
   <w:style w:type="character" w:customStyle="1" w:styleId="BaseNTok">
     <w:name w:val="BaseNTok"/>
     <w:basedOn w:val="VerbatimChar"/>
     <w:rPr>
-      <w:color w:val="40a070"/>
+      <w:rFonts w:ascii="Consolas" w:hAnsi="Consolas"/>
+      <w:color w:val="40A070"/>
+      <w:sz w:val="22"/>
     </w:rPr>
   </w:style>
   <w:style w:type="character" w:customStyle="1" w:styleId="FloatTok">
     <w:name w:val="FloatTok"/>
     <w:basedOn w:val="VerbatimChar"/>
     <w:rPr>
-      <w:color w:val="40a070"/>
+      <w:rFonts w:ascii="Consolas" w:hAnsi="Consolas"/>
+      <w:color w:val="40A070"/>
+      <w:sz w:val="22"/>
     </w:rPr>
   </w:style>
   <w:style w:type="character" w:customStyle="1" w:styleId="ConstantTok">
     <w:name w:val="ConstantTok"/>
     <w:basedOn w:val="VerbatimChar"/>
     <w:rPr>
+      <w:rFonts w:ascii="Consolas" w:hAnsi="Consolas"/>
       <w:color w:val="880000"/>
+      <w:sz w:val="22"/>
     </w:rPr>
   </w:style>
   <w:style w:type="character" w:customStyle="1" w:styleId="CharTok">
     <w:name w:val="CharTok"/>
     <w:basedOn w:val="VerbatimChar"/>
     <w:rPr>
-      <w:color w:val="4070a0"/>
+      <w:rFonts w:ascii="Consolas" w:hAnsi="Consolas"/>
+      <w:color w:val="4070A0"/>
+      <w:sz w:val="22"/>
     </w:rPr>
   </w:style>
   <w:style w:type="character" w:customStyle="1" w:styleId="SpecialCharTok">
     <w:name w:val="SpecialCharTok"/>
     <w:basedOn w:val="VerbatimChar"/>
     <w:rPr>
-      <w:color w:val="4070a0"/>
+      <w:rFonts w:ascii="Consolas" w:hAnsi="Consolas"/>
+      <w:color w:val="4070A0"/>
+      <w:sz w:val="22"/>
     </w:rPr>
   </w:style>
   <w:style w:type="character" w:customStyle="1" w:styleId="StringTok">
     <w:name w:val="StringTok"/>
     <w:basedOn w:val="VerbatimChar"/>
     <w:rPr>
-      <w:color w:val="4070a0"/>
+      <w:rFonts w:ascii="Consolas" w:hAnsi="Consolas"/>
+      <w:color w:val="4070A0"/>
+      <w:sz w:val="22"/>
     </w:rPr>
   </w:style>
   <w:style w:type="character" w:customStyle="1" w:styleId="VerbatimStringTok">
     <w:name w:val="VerbatimStringTok"/>
     <w:basedOn w:val="VerbatimChar"/>
     <w:rPr>
-      <w:color w:val="4070a0"/>
+      <w:rFonts w:ascii="Consolas" w:hAnsi="Consolas"/>
+      <w:color w:val="4070A0"/>
+      <w:sz w:val="22"/>
     </w:rPr>
   </w:style>
   <w:style w:type="character" w:customStyle="1" w:styleId="SpecialStringTok">
     <w:name w:val="SpecialStringTok"/>
     <w:basedOn w:val="VerbatimChar"/>
     <w:rPr>
-      <w:color w:val="bb6688"/>
+      <w:rFonts w:ascii="Consolas" w:hAnsi="Consolas"/>
+      <w:color w:val="BB6688"/>
+      <w:sz w:val="22"/>
     </w:rPr>
   </w:style>
   <w:style w:type="character" w:customStyle="1" w:styleId="ImportTok">
     <w:name w:val="ImportTok"/>
     <w:basedOn w:val="VerbatimChar"/>
-    <w:rPr/>
+    <w:rPr>
+      <w:rFonts w:ascii="Consolas" w:hAnsi="Consolas"/>
+      <w:sz w:val="22"/>
+    </w:rPr>
   </w:style>
   <w:style w:type="character" w:customStyle="1" w:styleId="CommentTok">
     <w:name w:val="CommentTok"/>
     <w:basedOn w:val="VerbatimChar"/>
     <w:rPr>
-      <w:color w:val="60a0b0"/>
+      <w:rFonts w:ascii="Consolas" w:hAnsi="Consolas"/>
       <w:i/>
+      <w:color w:val="60A0B0"/>
+      <w:sz w:val="22"/>
     </w:rPr>
   </w:style>
   <w:style w:type="character" w:customStyle="1" w:styleId="DocumentationTok">
     <w:name w:val="DocumentationTok"/>
     <w:basedOn w:val="VerbatimChar"/>
     <w:rPr>
-      <w:color w:val="ba2121"/>
+      <w:rFonts w:ascii="Consolas" w:hAnsi="Consolas"/>
       <w:i/>
+      <w:color w:val="BA2121"/>
+      <w:sz w:val="22"/>
     </w:rPr>
   </w:style>
   <w:style w:type="character" w:customStyle="1" w:styleId="AnnotationTok">
     <w:name w:val="AnnotationTok"/>
     <w:basedOn w:val="VerbatimChar"/>
     <w:rPr>
-      <w:color w:val="60a0b0"/>
+      <w:rFonts w:ascii="Consolas" w:hAnsi="Consolas"/>
       <w:b/>
       <w:i/>
+      <w:color w:val="60A0B0"/>
+      <w:sz w:val="22"/>
     </w:rPr>
   </w:style>
   <w:style w:type="character" w:customStyle="1" w:styleId="CommentVarTok">
     <w:name w:val="CommentVarTok"/>
     <w:basedOn w:val="VerbatimChar"/>
     <w:rPr>
-      <w:color w:val="60a0b0"/>
+      <w:rFonts w:ascii="Consolas" w:hAnsi="Consolas"/>
       <w:b/>
       <w:i/>
+      <w:color w:val="60A0B0"/>
+      <w:sz w:val="22"/>
     </w:rPr>
   </w:style>
   <w:style w:type="character" w:customStyle="1" w:styleId="OtherTok">
     <w:name w:val="OtherTok"/>
     <w:basedOn w:val="VerbatimChar"/>
     <w:rPr>
+      <w:rFonts w:ascii="Consolas" w:hAnsi="Consolas"/>
       <w:color w:val="007020"/>
+      <w:sz w:val="22"/>
     </w:rPr>
   </w:style>
   <w:style w:type="character" w:customStyle="1" w:styleId="FunctionTok">
     <w:name w:val="FunctionTok"/>
     <w:basedOn w:val="VerbatimChar"/>
     <w:rPr>
-      <w:color w:val="06287e"/>
+      <w:rFonts w:ascii="Consolas" w:hAnsi="Consolas"/>
+      <w:color w:val="06287E"/>
+      <w:sz w:val="22"/>
     </w:rPr>
   </w:style>
   <w:style w:type="character" w:customStyle="1" w:styleId="VariableTok">
     <w:name w:val="VariableTok"/>
     <w:basedOn w:val="VerbatimChar"/>
     <w:rPr>
-      <w:color w:val="19177c"/>
+      <w:rFonts w:ascii="Consolas" w:hAnsi="Consolas"/>
+      <w:color w:val="19177C"/>
+      <w:sz w:val="22"/>
     </w:rPr>
   </w:style>
   <w:style w:type="character" w:customStyle="1" w:styleId="ControlFlowTok">
     <w:name w:val="ControlFlowTok"/>
     <w:basedOn w:val="VerbatimChar"/>
     <w:rPr>
+      <w:rFonts w:ascii="Consolas" w:hAnsi="Consolas"/>
+      <w:b/>
       <w:color w:val="007020"/>
-      <w:b/>
+      <w:sz w:val="22"/>
     </w:rPr>
   </w:style>
   <w:style w:type="character" w:customStyle="1" w:styleId="OperatorTok">
     <w:name w:val="OperatorTok"/>
     <w:basedOn w:val="VerbatimChar"/>
     <w:rPr>
+      <w:rFonts w:ascii="Consolas" w:hAnsi="Consolas"/>
       <w:color w:val="666666"/>
+      <w:sz w:val="22"/>
     </w:rPr>
   </w:style>
   <w:style w:type="character" w:customStyle="1" w:styleId="BuiltInTok">
     <w:name w:val="BuiltInTok"/>
     <w:basedOn w:val="VerbatimChar"/>
-    <w:rPr/>
+    <w:rPr>
+      <w:rFonts w:ascii="Consolas" w:hAnsi="Consolas"/>
+      <w:sz w:val="22"/>
+    </w:rPr>
   </w:style>
   <w:style w:type="character" w:customStyle="1" w:styleId="ExtensionTok">
     <w:name w:val="ExtensionTok"/>
     <w:basedOn w:val="VerbatimChar"/>
-    <w:rPr/>
+    <w:rPr>
+      <w:rFonts w:ascii="Consolas" w:hAnsi="Consolas"/>
+      <w:sz w:val="22"/>
+    </w:rPr>
   </w:style>
   <w:style w:type="character" w:customStyle="1" w:styleId="PreprocessorTok">
     <w:name w:val="PreprocessorTok"/>
     <w:basedOn w:val="VerbatimChar"/>
     <w:rPr>
-      <w:color w:val="bc7a00"/>
+      <w:rFonts w:ascii="Consolas" w:hAnsi="Consolas"/>
+      <w:color w:val="BC7A00"/>
+      <w:sz w:val="22"/>
     </w:rPr>
   </w:style>
   <w:style w:type="character" w:customStyle="1" w:styleId="AttributeTok">
     <w:name w:val="AttributeTok"/>
     <w:basedOn w:val="VerbatimChar"/>
     <w:rPr>
-      <w:color w:val="7d9029"/>
+      <w:rFonts w:ascii="Consolas" w:hAnsi="Consolas"/>
+      <w:color w:val="7D9029"/>
+      <w:sz w:val="22"/>
     </w:rPr>
   </w:style>
   <w:style w:type="character" w:customStyle="1" w:styleId="RegionMarkerTok">
     <w:name w:val="RegionMarkerTok"/>
     <w:basedOn w:val="VerbatimChar"/>
-    <w:rPr/>
+    <w:rPr>
+      <w:rFonts w:ascii="Consolas" w:hAnsi="Consolas"/>
+      <w:sz w:val="22"/>
+    </w:rPr>
   </w:style>
   <w:style w:type="character" w:customStyle="1" w:styleId="InformationTok">
     <w:name w:val="InformationTok"/>
     <w:basedOn w:val="VerbatimChar"/>
     <w:rPr>
-      <w:color w:val="60a0b0"/>
+      <w:rFonts w:ascii="Consolas" w:hAnsi="Consolas"/>
       <w:b/>
       <w:i/>
+      <w:color w:val="60A0B0"/>
+      <w:sz w:val="22"/>
     </w:rPr>
   </w:style>
   <w:style w:type="character" w:customStyle="1" w:styleId="WarningTok">
     <w:name w:val="WarningTok"/>
     <w:basedOn w:val="VerbatimChar"/>
     <w:rPr>
-      <w:color w:val="60a0b0"/>
+      <w:rFonts w:ascii="Consolas" w:hAnsi="Consolas"/>
       <w:b/>
       <w:i/>
+      <w:color w:val="60A0B0"/>
+      <w:sz w:val="22"/>
     </w:rPr>
   </w:style>
   <w:style w:type="character" w:customStyle="1" w:styleId="AlertTok">
     <w:name w:val="AlertTok"/>
     <w:basedOn w:val="VerbatimChar"/>
     <w:rPr>
-      <w:color w:val="ff0000"/>
+      <w:rFonts w:ascii="Consolas" w:hAnsi="Consolas"/>
       <w:b/>
+      <w:color w:val="FF0000"/>
+      <w:sz w:val="22"/>
     </w:rPr>
   </w:style>
   <w:style w:type="character" w:customStyle="1" w:styleId="ErrorTok">
     <w:name w:val="ErrorTok"/>
     <w:basedOn w:val="VerbatimChar"/>
     <w:rPr>
-      <w:color w:val="ff0000"/>
+      <w:rFonts w:ascii="Consolas" w:hAnsi="Consolas"/>
       <w:b/>
+      <w:color w:val="FF0000"/>
+      <w:sz w:val="22"/>
     </w:rPr>
   </w:style>
   <w:style w:type="character" w:customStyle="1" w:styleId="NormalTok">
     <w:name w:val="NormalTok"/>
     <w:basedOn w:val="VerbatimChar"/>
-    <w:rPr/>
+    <w:rPr>
+      <w:rFonts w:ascii="Consolas" w:hAnsi="Consolas"/>
+      <w:sz w:val="22"/>
+    </w:rPr>
+  </w:style>
+  <w:style w:type="character" w:customStyle="1" w:styleId="BodyTextChar">
+    <w:name w:val="Body Text Char"/>
+    <w:basedOn w:val="DefaultParagraphFont"/>
+    <w:link w:val="BodyText"/>
+    <w:rsid w:val="009D184C"/>
+    <w:rPr>
+      <w:rFonts w:ascii="Arial" w:hAnsi="Arial"/>
+    </w:rPr>
+  </w:style>
+  <w:style w:type="character" w:styleId="Mention">
+    <w:name w:val="Mention"/>
+    <w:basedOn w:val="DefaultParagraphFont"/>
+    <w:uiPriority w:val="99"/>
+    <w:semiHidden/>
+    <w:unhideWhenUsed/>
+    <w:rsid w:val="00A336B7"/>
+    <w:rPr>
+      <w:color w:val="2B579A"/>
+      <w:shd w:val="clear" w:color="auto" w:fill="E6E6E6"/>
+    </w:rPr>
   </w:style>
 </w:styles>
 </file>

</xml_diff>

<commit_message>
Producing correct Word output
</commit_message>
<xml_diff>
--- a/LaTeXtoPDFandMathJax-1.docx
+++ b/LaTeXtoPDFandMathJax-1.docx
@@ -2044,7 +2044,7 @@
     </w:lvl>
   </w:abstractNum>
   <w:abstractNum w:abstractNumId="990">
-    <w:nsid w:val="addb046f"/>
+    <w:nsid w:val="6aac456c"/>
     <w:multiLevelType w:val="multilevel"/>
     <w:lvl w:ilvl="0">
       <w:numFmt w:val="bullet"/>
@@ -2125,7 +2125,7 @@
     </w:lvl>
   </w:abstractNum>
   <w:abstractNum w:abstractNumId="991">
-    <w:nsid w:val="bb3da577"/>
+    <w:nsid w:val="eb377b8b"/>
     <w:multiLevelType w:val="multilevel"/>
     <w:lvl w:ilvl="0">
       <w:numFmt w:val="bullet"/>

</xml_diff>

<commit_message>
correcting super and subscript issue with tex4ht call
</commit_message>
<xml_diff>
--- a/LaTeXtoPDFandMathJax-1.docx
+++ b/LaTeXtoPDFandMathJax-1.docx
@@ -2044,7 +2044,7 @@
     </w:lvl>
   </w:abstractNum>
   <w:abstractNum w:abstractNumId="990">
-    <w:nsid w:val="6aac456c"/>
+    <w:nsid w:val="f5d58fde"/>
     <w:multiLevelType w:val="multilevel"/>
     <w:lvl w:ilvl="0">
       <w:numFmt w:val="bullet"/>
@@ -2125,7 +2125,7 @@
     </w:lvl>
   </w:abstractNum>
   <w:abstractNum w:abstractNumId="991">
-    <w:nsid w:val="eb377b8b"/>
+    <w:nsid w:val="7eb440fb"/>
     <w:multiLevelType w:val="multilevel"/>
     <w:lvl w:ilvl="0">
       <w:numFmt w:val="bullet"/>

</xml_diff>

<commit_message>
added Hnewlines after added displaystyles to mathml.4ht to avoid incorrect html
</commit_message>
<xml_diff>
--- a/LaTeXtoPDFandMathJax-1.docx
+++ b/LaTeXtoPDFandMathJax-1.docx
@@ -2044,7 +2044,7 @@
     </w:lvl>
   </w:abstractNum>
   <w:abstractNum w:abstractNumId="990">
-    <w:nsid w:val="f5d58fde"/>
+    <w:nsid w:val="bb23d2e7"/>
     <w:multiLevelType w:val="multilevel"/>
     <w:lvl w:ilvl="0">
       <w:numFmt w:val="bullet"/>
@@ -2125,7 +2125,7 @@
     </w:lvl>
   </w:abstractNum>
   <w:abstractNum w:abstractNumId="991">
-    <w:nsid w:val="7eb440fb"/>
+    <w:nsid w:val="a4c0e023"/>
     <w:multiLevelType w:val="multilevel"/>
     <w:lvl w:ilvl="0">
       <w:numFmt w:val="bullet"/>

</xml_diff>